<commit_message>
ICM website home page  clone
</commit_message>
<xml_diff>
--- a/Tailwind CSS.docx
+++ b/Tailwind CSS.docx
@@ -20,15 +20,25 @@
     </w:p>
     <w:p>
       <w:r>
-        <w:t xml:space="preserve">Tailwind is a utility-first framework designed to speed up the design process by completely removing the need for CSS. In the past, every HTML element would get a single class and that class would contain a lot of custom </w:t>
-      </w:r>
-      <w:proofErr w:type="gramStart"/>
-      <w:r>
-        <w:t>CSS</w:t>
-      </w:r>
-      <w:proofErr w:type="gramEnd"/>
-      <w:r>
-        <w:t xml:space="preserve"> in a separate CSS file. Though this is still the general practice, this practice leads to huge CSS files, reduces the ease of maintaining CSS and yields overall poorer developer experience. </w:t>
+        <w:t>Tailwind CSS is a </w:t>
+      </w:r>
+      <w:r>
+        <w:rPr>
+          <w:b/>
+          <w:bCs/>
+        </w:rPr>
+        <w:t>utility-first CSS framework</w:t>
+      </w:r>
+      <w:r>
+        <w:t xml:space="preserve"> that provides an extensive set of utility classes. These classes can be directly applied to HTML elements to style them, allowing for rapid, customized designs without the need to write extensive custom CSS. It promotes flexibility and consistency by offering a modular approach to styling, where each utility class is responsible for a single style rule (e.g., margin, padding, </w:t>
+      </w:r>
+      <w:proofErr w:type="spellStart"/>
+      <w:r>
+        <w:t>color</w:t>
+      </w:r>
+      <w:proofErr w:type="spellEnd"/>
+      <w:r>
+        <w:t>, etc.).</w:t>
       </w:r>
     </w:p>
     <w:p>
@@ -187,6 +197,14 @@
       <w:r>
         <w:t>Using Tailwind CSS via CDN link allows you to quickly include Tailwind CSS in your HTML file without the need for any installation or setup. Simply add the Tailwind CSS CDN link to the &lt;head&gt; section of your HTML file, and you can start using Tailwind CSS utility classes immediately.</w:t>
       </w:r>
+      <w:r>
+        <w:t xml:space="preserve"> </w:t>
+      </w:r>
+    </w:p>
+    <w:p>
+      <w:r>
+        <w:t xml:space="preserve">But this way is recommended for industry use because of large file size of tailwind and poor performance and no customization. </w:t>
+      </w:r>
     </w:p>
     <w:p>
       <w:r>
@@ -236,6 +254,9 @@
     </w:p>
     <w:p>
       <w:r>
+        <w:t xml:space="preserve">First install node.js. </w:t>
+      </w:r>
+      <w:r>
         <w:t xml:space="preserve">To use Tailwind CSS in your HTML project via a package manager like </w:t>
       </w:r>
       <w:proofErr w:type="spellStart"/>
@@ -244,16 +265,19 @@
       </w:r>
       <w:proofErr w:type="spellEnd"/>
       <w:r>
-        <w:t>, you need to install Tailwind CSS as a dependency. After installation, you can include Tailwind CSS in your HTML file using a &lt;link&gt; tag. This approach allows for customization of Tailwind CSS configuration and tree shaking to optimize the final CSS bundle size.</w:t>
-      </w:r>
-    </w:p>
-    <w:p>
-      <w:r>
-        <w:rPr>
-          <w:b/>
-          <w:bCs/>
-        </w:rPr>
+        <w:t xml:space="preserve">, you need to install Tailwind CSS as a dependency. After installation, you can include Tailwind CSS in your </w:t>
+      </w:r>
+      <w:r>
         <w:lastRenderedPageBreak/>
+        <w:t>HTML file using a &lt;link&gt; tag. This approach allows for customization of Tailwind CSS configuration and tree shaking to optimize the final CSS bundle size.</w:t>
+      </w:r>
+    </w:p>
+    <w:p>
+      <w:r>
+        <w:rPr>
+          <w:b/>
+          <w:bCs/>
+        </w:rPr>
         <w:t>Step 1:</w:t>
       </w:r>
       <w:r>
@@ -521,112 +545,110 @@
         </w:rPr>
         <w:t>"./</w:t>
       </w:r>
+      <w:proofErr w:type="gramEnd"/>
+      <w:r>
+        <w:rPr>
+          <w:highlight w:val="lightGray"/>
+        </w:rPr>
+        <w:t>**/*.{</w:t>
+      </w:r>
       <w:proofErr w:type="spellStart"/>
+      <w:r>
+        <w:rPr>
+          <w:highlight w:val="lightGray"/>
+        </w:rPr>
+        <w:t>html,js</w:t>
+      </w:r>
+      <w:proofErr w:type="spellEnd"/>
+      <w:r>
+        <w:rPr>
+          <w:highlight w:val="lightGray"/>
+        </w:rPr>
+        <w:t>}"],</w:t>
+      </w:r>
+    </w:p>
+    <w:p>
+      <w:pPr>
+        <w:ind w:left="720"/>
+        <w:rPr>
+          <w:highlight w:val="lightGray"/>
+        </w:rPr>
+      </w:pPr>
+      <w:r>
+        <w:rPr>
+          <w:highlight w:val="lightGray"/>
+        </w:rPr>
+        <w:t xml:space="preserve">  </w:t>
+      </w:r>
+      <w:r>
+        <w:rPr>
+          <w:highlight w:val="lightGray"/>
+        </w:rPr>
+        <w:tab/>
+      </w:r>
+      <w:r>
+        <w:rPr>
+          <w:highlight w:val="lightGray"/>
+        </w:rPr>
+        <w:t>theme: {</w:t>
+      </w:r>
+    </w:p>
+    <w:p>
+      <w:pPr>
+        <w:ind w:left="720"/>
+        <w:rPr>
+          <w:highlight w:val="lightGray"/>
+        </w:rPr>
+      </w:pPr>
+      <w:r>
+        <w:rPr>
+          <w:highlight w:val="lightGray"/>
+        </w:rPr>
+        <w:t xml:space="preserve">    </w:t>
+      </w:r>
+      <w:r>
+        <w:rPr>
+          <w:highlight w:val="lightGray"/>
+        </w:rPr>
+        <w:tab/>
+      </w:r>
+      <w:r>
+        <w:rPr>
+          <w:highlight w:val="lightGray"/>
+        </w:rPr>
+        <w:tab/>
+      </w:r>
+      <w:r>
+        <w:rPr>
+          <w:highlight w:val="lightGray"/>
+        </w:rPr>
+        <w:t>extend: {}</w:t>
+      </w:r>
+      <w:proofErr w:type="gramStart"/>
+      <w:r>
+        <w:rPr>
+          <w:highlight w:val="lightGray"/>
+        </w:rPr>
+        <w:t>,</w:t>
+      </w:r>
+      <w:r>
+        <w:rPr>
+          <w:highlight w:val="lightGray"/>
+        </w:rPr>
+        <w:t xml:space="preserve"> </w:t>
+      </w:r>
+      <w:r>
+        <w:rPr>
+          <w:highlight w:val="lightGray"/>
+        </w:rPr>
+        <w:t>}</w:t>
+      </w:r>
       <w:proofErr w:type="gramEnd"/>
       <w:r>
         <w:rPr>
           <w:highlight w:val="lightGray"/>
         </w:rPr>
-        <w:t>src</w:t>
-      </w:r>
-      <w:proofErr w:type="spellEnd"/>
-      <w:r>
-        <w:rPr>
-          <w:highlight w:val="lightGray"/>
-        </w:rPr>
-        <w:t>/**/*.{</w:t>
-      </w:r>
-      <w:proofErr w:type="spellStart"/>
-      <w:r>
-        <w:rPr>
-          <w:highlight w:val="lightGray"/>
-        </w:rPr>
-        <w:t>html,js</w:t>
-      </w:r>
-      <w:proofErr w:type="spellEnd"/>
-      <w:r>
-        <w:rPr>
-          <w:highlight w:val="lightGray"/>
-        </w:rPr>
-        <w:t>}"],</w:t>
-      </w:r>
-    </w:p>
-    <w:p>
-      <w:pPr>
-        <w:ind w:left="720"/>
-        <w:rPr>
-          <w:highlight w:val="lightGray"/>
-        </w:rPr>
-      </w:pPr>
-      <w:r>
-        <w:rPr>
-          <w:highlight w:val="lightGray"/>
-        </w:rPr>
-        <w:t xml:space="preserve">  </w:t>
-      </w:r>
-      <w:r>
-        <w:rPr>
-          <w:highlight w:val="lightGray"/>
-        </w:rPr>
-        <w:tab/>
-      </w:r>
-      <w:r>
-        <w:rPr>
-          <w:highlight w:val="lightGray"/>
-        </w:rPr>
-        <w:t>theme: {</w:t>
-      </w:r>
-    </w:p>
-    <w:p>
-      <w:pPr>
-        <w:ind w:left="720"/>
-        <w:rPr>
-          <w:highlight w:val="lightGray"/>
-        </w:rPr>
-      </w:pPr>
-      <w:r>
-        <w:rPr>
-          <w:highlight w:val="lightGray"/>
-        </w:rPr>
-        <w:t xml:space="preserve">    </w:t>
-      </w:r>
-      <w:r>
-        <w:rPr>
-          <w:highlight w:val="lightGray"/>
-        </w:rPr>
-        <w:tab/>
-      </w:r>
-      <w:r>
-        <w:rPr>
-          <w:highlight w:val="lightGray"/>
-        </w:rPr>
-        <w:t>extend: {},</w:t>
-      </w:r>
-    </w:p>
-    <w:p>
-      <w:pPr>
-        <w:ind w:left="720"/>
-        <w:rPr>
-          <w:highlight w:val="lightGray"/>
-        </w:rPr>
-      </w:pPr>
-      <w:r>
-        <w:rPr>
-          <w:highlight w:val="lightGray"/>
-        </w:rPr>
-        <w:t xml:space="preserve"> </w:t>
-      </w:r>
-      <w:r>
-        <w:rPr>
-          <w:highlight w:val="lightGray"/>
-        </w:rPr>
-        <w:tab/>
-      </w:r>
-      <w:r>
-        <w:rPr>
-          <w:highlight w:val="lightGray"/>
-        </w:rPr>
-        <w:t xml:space="preserve"> },</w:t>
+        <w:t>,</w:t>
       </w:r>
     </w:p>
     <w:p>
@@ -820,35 +842,7 @@
         <w:rPr>
           <w:highlight w:val="lightGray"/>
         </w:rPr>
-        <w:t xml:space="preserve"> ./</w:t>
-      </w:r>
-      <w:proofErr w:type="spellStart"/>
-      <w:r>
-        <w:rPr>
-          <w:highlight w:val="lightGray"/>
-        </w:rPr>
-        <w:t>src</w:t>
-      </w:r>
-      <w:proofErr w:type="spellEnd"/>
-      <w:r>
-        <w:rPr>
-          <w:highlight w:val="lightGray"/>
-        </w:rPr>
-        <w:t>/input.css -o ./</w:t>
-      </w:r>
-      <w:proofErr w:type="spellStart"/>
-      <w:r>
-        <w:rPr>
-          <w:highlight w:val="lightGray"/>
-        </w:rPr>
-        <w:t>src</w:t>
-      </w:r>
-      <w:proofErr w:type="spellEnd"/>
-      <w:r>
-        <w:rPr>
-          <w:highlight w:val="lightGray"/>
-        </w:rPr>
-        <w:t>/output.css --watch</w:t>
+        <w:t xml:space="preserve"> ./input.css -o ./output.css --watch</w:t>
       </w:r>
     </w:p>
     <w:p>
@@ -880,10 +874,7 @@
         <w:t>: </w:t>
       </w:r>
       <w:r>
-        <w:t>Add your compiled CSS file to the &lt;head&gt; and start using Tailwind’s utility classes to style your content</w:t>
-      </w:r>
-      <w:r>
-        <w:t>:</w:t>
+        <w:t>Add your compiled CSS file to the &lt;head&gt; and start using Tailwind’s utility classes to style your content:</w:t>
       </w:r>
     </w:p>
     <w:p>
@@ -934,6 +925,46 @@
         </w:rPr>
         <w:t>&lt;head&gt;</w:t>
       </w:r>
+      <w:r>
+        <w:rPr>
+          <w:highlight w:val="lightGray"/>
+        </w:rPr>
+        <w:t xml:space="preserve"> </w:t>
+      </w:r>
+      <w:r>
+        <w:rPr>
+          <w:highlight w:val="lightGray"/>
+        </w:rPr>
+        <w:t xml:space="preserve">&lt;link </w:t>
+      </w:r>
+      <w:proofErr w:type="spellStart"/>
+      <w:r>
+        <w:rPr>
+          <w:highlight w:val="lightGray"/>
+        </w:rPr>
+        <w:t>href</w:t>
+      </w:r>
+      <w:proofErr w:type="spellEnd"/>
+      <w:r>
+        <w:rPr>
+          <w:highlight w:val="lightGray"/>
+        </w:rPr>
+        <w:t xml:space="preserve">="./output.css" </w:t>
+      </w:r>
+      <w:proofErr w:type="spellStart"/>
+      <w:r>
+        <w:rPr>
+          <w:highlight w:val="lightGray"/>
+        </w:rPr>
+        <w:t>rel</w:t>
+      </w:r>
+      <w:proofErr w:type="spellEnd"/>
+      <w:r>
+        <w:rPr>
+          <w:highlight w:val="lightGray"/>
+        </w:rPr>
+        <w:t>="stylesheet"&gt;</w:t>
+      </w:r>
     </w:p>
     <w:p>
       <w:pPr>
@@ -946,134 +977,103 @@
         <w:rPr>
           <w:highlight w:val="lightGray"/>
         </w:rPr>
-        <w:t xml:space="preserve">  </w:t>
-      </w:r>
-      <w:r>
-        <w:rPr>
-          <w:highlight w:val="lightGray"/>
-        </w:rPr>
-        <w:t xml:space="preserve"> &lt;link </w:t>
+        <w:t>&lt;/head&gt;</w:t>
+      </w:r>
+    </w:p>
+    <w:p>
+      <w:pPr>
+        <w:ind w:left="720"/>
+        <w:rPr>
+          <w:highlight w:val="lightGray"/>
+        </w:rPr>
+      </w:pPr>
+      <w:r>
+        <w:rPr>
+          <w:highlight w:val="lightGray"/>
+        </w:rPr>
+        <w:t>&lt;body&gt;</w:t>
+      </w:r>
+    </w:p>
+    <w:p>
+      <w:pPr>
+        <w:ind w:left="720"/>
+        <w:rPr>
+          <w:highlight w:val="lightGray"/>
+        </w:rPr>
+      </w:pPr>
+      <w:r>
+        <w:rPr>
+          <w:highlight w:val="lightGray"/>
+        </w:rPr>
+        <w:t xml:space="preserve">  &lt;h1 class="text-3xl font-bold underline"&gt; Hello </w:t>
+      </w:r>
+      <w:proofErr w:type="gramStart"/>
+      <w:r>
+        <w:rPr>
+          <w:highlight w:val="lightGray"/>
+        </w:rPr>
+        <w:t>world!&lt;</w:t>
+      </w:r>
+      <w:proofErr w:type="gramEnd"/>
+      <w:r>
+        <w:rPr>
+          <w:highlight w:val="lightGray"/>
+        </w:rPr>
+        <w:t>/h1&gt;</w:t>
+      </w:r>
+    </w:p>
+    <w:p>
+      <w:pPr>
+        <w:ind w:left="720"/>
+        <w:rPr>
+          <w:highlight w:val="lightGray"/>
+        </w:rPr>
+      </w:pPr>
+      <w:r>
+        <w:rPr>
+          <w:highlight w:val="lightGray"/>
+        </w:rPr>
+        <w:t>&lt;/body&gt;</w:t>
+      </w:r>
+    </w:p>
+    <w:p>
+      <w:pPr>
+        <w:ind w:left="720"/>
+      </w:pPr>
+      <w:r>
+        <w:rPr>
+          <w:highlight w:val="lightGray"/>
+        </w:rPr>
+        <w:t>&lt;/html&gt;</w:t>
+      </w:r>
+    </w:p>
+    <w:p>
+      <w:r>
+        <w:rPr>
+          <w:b/>
+          <w:bCs/>
+          <w:u w:val="single"/>
+        </w:rPr>
+        <w:t xml:space="preserve">Extension in VS Code: </w:t>
+      </w:r>
+      <w:r>
+        <w:t xml:space="preserve">Tailwind </w:t>
       </w:r>
       <w:proofErr w:type="spellStart"/>
       <w:r>
-        <w:rPr>
-          <w:highlight w:val="lightGray"/>
-        </w:rPr>
-        <w:t>href</w:t>
+        <w:t>css</w:t>
       </w:r>
       <w:proofErr w:type="spellEnd"/>
       <w:r>
-        <w:rPr>
-          <w:highlight w:val="lightGray"/>
-        </w:rPr>
-        <w:t xml:space="preserve">="./output.css" </w:t>
+        <w:t xml:space="preserve"> </w:t>
       </w:r>
       <w:proofErr w:type="spellStart"/>
       <w:r>
-        <w:rPr>
-          <w:highlight w:val="lightGray"/>
-        </w:rPr>
-        <w:t>rel</w:t>
+        <w:t>intellisense</w:t>
       </w:r>
       <w:proofErr w:type="spellEnd"/>
       <w:r>
-        <w:rPr>
-          <w:highlight w:val="lightGray"/>
-        </w:rPr>
-        <w:t>="stylesheet"&gt;</w:t>
-      </w:r>
-    </w:p>
-    <w:p>
-      <w:pPr>
-        <w:ind w:left="720"/>
-        <w:rPr>
-          <w:highlight w:val="lightGray"/>
-        </w:rPr>
-      </w:pPr>
-      <w:r>
-        <w:rPr>
-          <w:highlight w:val="lightGray"/>
-        </w:rPr>
-        <w:t>&lt;/head&gt;</w:t>
-      </w:r>
-    </w:p>
-    <w:p>
-      <w:pPr>
-        <w:ind w:left="720"/>
-        <w:rPr>
-          <w:highlight w:val="lightGray"/>
-        </w:rPr>
-      </w:pPr>
-      <w:r>
-        <w:rPr>
-          <w:highlight w:val="lightGray"/>
-        </w:rPr>
-        <w:t>&lt;body&gt;</w:t>
-      </w:r>
-    </w:p>
-    <w:p>
-      <w:pPr>
-        <w:ind w:left="720"/>
-        <w:rPr>
-          <w:highlight w:val="lightGray"/>
-        </w:rPr>
-      </w:pPr>
-      <w:r>
-        <w:rPr>
-          <w:highlight w:val="lightGray"/>
-        </w:rPr>
-        <w:t xml:space="preserve">  &lt;h1 class="text-3xl font-bold underline"&gt;</w:t>
-      </w:r>
-      <w:r>
-        <w:rPr>
-          <w:highlight w:val="lightGray"/>
-        </w:rPr>
-        <w:t xml:space="preserve"> </w:t>
-      </w:r>
-      <w:r>
-        <w:rPr>
-          <w:highlight w:val="lightGray"/>
-        </w:rPr>
-        <w:t xml:space="preserve">Hello </w:t>
-      </w:r>
-      <w:proofErr w:type="gramStart"/>
-      <w:r>
-        <w:rPr>
-          <w:highlight w:val="lightGray"/>
-        </w:rPr>
-        <w:t>world!&lt;</w:t>
-      </w:r>
-      <w:proofErr w:type="gramEnd"/>
-      <w:r>
-        <w:rPr>
-          <w:highlight w:val="lightGray"/>
-        </w:rPr>
-        <w:t>/h1&gt;</w:t>
-      </w:r>
-    </w:p>
-    <w:p>
-      <w:pPr>
-        <w:ind w:left="720"/>
-        <w:rPr>
-          <w:highlight w:val="lightGray"/>
-        </w:rPr>
-      </w:pPr>
-      <w:r>
-        <w:rPr>
-          <w:highlight w:val="lightGray"/>
-        </w:rPr>
-        <w:t>&lt;/body&gt;</w:t>
-      </w:r>
-    </w:p>
-    <w:p>
-      <w:pPr>
-        <w:ind w:left="720"/>
-      </w:pPr>
-      <w:r>
-        <w:rPr>
-          <w:highlight w:val="lightGray"/>
-        </w:rPr>
-        <w:t>&lt;/html&gt;</w:t>
+        <w:t>, Tailwind fold</w:t>
       </w:r>
     </w:p>
     <w:p>
@@ -1130,6 +1130,9 @@
     </w:p>
     <w:p>
       <w:r>
+        <w:rPr>
+          <w:noProof/>
+        </w:rPr>
         <w:drawing>
           <wp:inline distT="0" distB="0" distL="0" distR="0">
             <wp:extent cx="5731510" cy="1231265"/>
@@ -1208,7 +1211,39 @@
           <w:bCs/>
           <w:u w:val="single"/>
         </w:rPr>
-        <w:t>Element sizing is achieved using the w- and h- classes.</w:t>
+        <w:t>Element sizing is achieved using the w-</w:t>
+      </w:r>
+      <w:r>
+        <w:rPr>
+          <w:b/>
+          <w:bCs/>
+          <w:u w:val="single"/>
+        </w:rPr>
+        <w:t>,</w:t>
+      </w:r>
+      <w:r>
+        <w:rPr>
+          <w:b/>
+          <w:bCs/>
+          <w:u w:val="single"/>
+        </w:rPr>
+        <w:t xml:space="preserve"> h- </w:t>
+      </w:r>
+      <w:r>
+        <w:rPr>
+          <w:b/>
+          <w:bCs/>
+          <w:u w:val="single"/>
+        </w:rPr>
+        <w:t xml:space="preserve">and size </w:t>
+      </w:r>
+      <w:r>
+        <w:rPr>
+          <w:b/>
+          <w:bCs/>
+          <w:u w:val="single"/>
+        </w:rPr>
+        <w:t>classes.</w:t>
       </w:r>
       <w:r>
         <w:rPr>
@@ -1220,7 +1255,17 @@
     </w:p>
     <w:p>
       <w:r>
-        <w:t>All of the numbers in Tailwind are based around the rem unit of measurement. 1 rem is equal to the size of the base font of the document. As an example, if the base font size is 16px then 1 rem is equal to 16px and we can deduce that 1.25 rem is equal to 20</w:t>
+        <w:t xml:space="preserve">All of the numbers in Tailwind are based around the </w:t>
+      </w:r>
+      <w:r>
+        <w:rPr>
+          <w:b/>
+          <w:bCs/>
+        </w:rPr>
+        <w:t>rem</w:t>
+      </w:r>
+      <w:r>
+        <w:t xml:space="preserve"> unit of measurement. 1 rem is equal to the size of the base font of the document. As an example, if the base font size is 16px then 1 rem is equal to 16px and we can deduce that 1.25 rem is equal to 20</w:t>
       </w:r>
       <w:proofErr w:type="gramStart"/>
       <w:r>
@@ -1261,6 +1306,9 @@
     </w:p>
     <w:p>
       <w:r>
+        <w:rPr>
+          <w:noProof/>
+        </w:rPr>
         <w:drawing>
           <wp:inline distT="0" distB="0" distL="0" distR="0">
             <wp:extent cx="2171700" cy="3467100"/>
@@ -1310,11 +1358,58 @@
           </wp:inline>
         </w:drawing>
       </w:r>
+    </w:p>
+    <w:p>
       <w:r>
         <w:t>Continues to all of the available default sizes 12, 16, 20, 24, 32, 40, 48, 56, 64,</w:t>
       </w:r>
     </w:p>
     <w:p>
+      <w:pPr>
+        <w:rPr>
+          <w:b/>
+          <w:bCs/>
+        </w:rPr>
+      </w:pPr>
+      <w:r>
+        <w:rPr>
+          <w:b/>
+          <w:bCs/>
+        </w:rPr>
+        <w:t>Size</w:t>
+      </w:r>
+      <w:r>
+        <w:rPr>
+          <w:b/>
+          <w:bCs/>
+        </w:rPr>
+        <w:t xml:space="preserve">: </w:t>
+      </w:r>
+      <w:r>
+        <w:t>Utilities for setting the width and height of an element at the same time.</w:t>
+      </w:r>
+      <w:r>
+        <w:t xml:space="preserve"> Example: </w:t>
+      </w:r>
+      <w:r>
+        <w:rPr>
+          <w:highlight w:val="lightGray"/>
+        </w:rPr>
+        <w:t>size-1</w:t>
+      </w:r>
+      <w:r>
+        <w:t xml:space="preserve"> = 0.25rem of width and height.</w:t>
+      </w:r>
+    </w:p>
+    <w:p>
+      <w:pPr>
+        <w:rPr>
+          <w:b/>
+          <w:bCs/>
+        </w:rPr>
+      </w:pPr>
+    </w:p>
+    <w:p>
       <w:r>
         <w:rPr>
           <w:b/>
@@ -1328,8 +1423,8 @@
         <w:rPr>
           <w:b/>
           <w:bCs/>
-        </w:rPr>
-        <w:lastRenderedPageBreak/>
+          <w:noProof/>
+        </w:rPr>
         <w:drawing>
           <wp:inline distT="0" distB="0" distL="0" distR="0">
             <wp:extent cx="5173980" cy="1889760"/>
@@ -1407,6 +1502,7 @@
         <w:rPr>
           <w:b/>
           <w:bCs/>
+          <w:noProof/>
         </w:rPr>
         <w:drawing>
           <wp:inline distT="0" distB="0" distL="0" distR="0">
@@ -1465,6 +1561,14 @@
           <w:bCs/>
         </w:rPr>
       </w:pPr>
+    </w:p>
+    <w:p>
+      <w:pPr>
+        <w:rPr>
+          <w:b/>
+          <w:bCs/>
+        </w:rPr>
+      </w:pPr>
       <w:r>
         <w:rPr>
           <w:b/>
@@ -1533,6 +1637,7 @@
         <w:rPr>
           <w:b/>
           <w:bCs/>
+          <w:noProof/>
         </w:rPr>
         <w:drawing>
           <wp:inline distT="0" distB="0" distL="0" distR="0">
@@ -1591,6 +1696,14 @@
           <w:bCs/>
         </w:rPr>
       </w:pPr>
+    </w:p>
+    <w:p>
+      <w:pPr>
+        <w:rPr>
+          <w:b/>
+          <w:bCs/>
+        </w:rPr>
+      </w:pPr>
       <w:r>
         <w:rPr>
           <w:b/>
@@ -1614,6 +1727,9 @@
     </w:p>
     <w:p>
       <w:r>
+        <w:rPr>
+          <w:noProof/>
+        </w:rPr>
         <w:lastRenderedPageBreak/>
         <w:drawing>
           <wp:inline distT="0" distB="0" distL="0" distR="0">
@@ -1664,9 +1780,10 @@
           </wp:inline>
         </w:drawing>
       </w:r>
-    </w:p>
-    <w:p>
-      <w:r>
+      <w:r>
+        <w:rPr>
+          <w:noProof/>
+        </w:rPr>
         <w:drawing>
           <wp:inline distT="0" distB="0" distL="0" distR="0">
             <wp:extent cx="5731510" cy="3715483"/>
@@ -1716,10 +1833,10 @@
           </wp:inline>
         </w:drawing>
       </w:r>
-    </w:p>
-    <w:p>
-      <w:r>
-        <w:lastRenderedPageBreak/>
+      <w:r>
+        <w:rPr>
+          <w:noProof/>
+        </w:rPr>
         <w:drawing>
           <wp:inline distT="0" distB="0" distL="0" distR="0">
             <wp:extent cx="5731510" cy="1459865"/>
@@ -1782,11 +1899,15 @@
           <w:b/>
           <w:bCs/>
         </w:rPr>
+        <w:lastRenderedPageBreak/>
         <w:t>Example: </w:t>
       </w:r>
     </w:p>
     <w:p>
       <w:r>
+        <w:rPr>
+          <w:noProof/>
+        </w:rPr>
         <w:drawing>
           <wp:inline distT="0" distB="0" distL="0" distR="0">
             <wp:extent cx="5731510" cy="3038475"/>
@@ -1882,7 +2003,9 @@
     </w:p>
     <w:p>
       <w:r>
-        <w:lastRenderedPageBreak/>
+        <w:rPr>
+          <w:noProof/>
+        </w:rPr>
         <w:drawing>
           <wp:inline distT="0" distB="0" distL="0" distR="0">
             <wp:extent cx="5731510" cy="3691255"/>
@@ -1998,7 +2121,9 @@
         <w:rPr>
           <w:b/>
           <w:bCs/>
-        </w:rPr>
+          <w:noProof/>
+        </w:rPr>
+        <w:lastRenderedPageBreak/>
         <w:drawing>
           <wp:inline distT="0" distB="0" distL="0" distR="0">
             <wp:extent cx="5731510" cy="1398905"/>
@@ -2115,7 +2240,9 @@
     </w:p>
     <w:p>
       <w:r>
-        <w:lastRenderedPageBreak/>
+        <w:rPr>
+          <w:noProof/>
+        </w:rPr>
         <w:drawing>
           <wp:inline distT="0" distB="0" distL="0" distR="0">
             <wp:extent cx="5731510" cy="3655695"/>
@@ -2186,11 +2313,13 @@
         <w:rPr>
           <w:b/>
           <w:bCs/>
-        </w:rPr>
+          <w:noProof/>
+        </w:rPr>
+        <w:lastRenderedPageBreak/>
         <w:drawing>
           <wp:inline distT="0" distB="0" distL="0" distR="0">
-            <wp:extent cx="5731510" cy="4302125"/>
-            <wp:effectExtent l="0" t="0" r="2540" b="3175"/>
+            <wp:extent cx="5731510" cy="4174671"/>
+            <wp:effectExtent l="0" t="0" r="2540" b="0"/>
             <wp:docPr id="1459008723" name="Picture 33"/>
             <wp:cNvGraphicFramePr>
               <a:graphicFrameLocks xmlns:a="http://schemas.openxmlformats.org/drawingml/2006/main" noChangeAspect="1"/>
@@ -2220,7 +2349,7 @@
                   <pic:spPr bwMode="auto">
                     <a:xfrm>
                       <a:off x="0" y="0"/>
-                      <a:ext cx="5731510" cy="4302125"/>
+                      <a:ext cx="5732125" cy="4175119"/>
                     </a:xfrm>
                     <a:prstGeom prst="rect">
                       <a:avLst/>
@@ -2244,20 +2373,11 @@
           <w:bCs/>
         </w:rPr>
       </w:pPr>
-    </w:p>
-    <w:p>
-      <w:pPr>
-        <w:rPr>
-          <w:b/>
-          <w:bCs/>
-        </w:rPr>
-      </w:pPr>
-      <w:r>
-        <w:rPr>
-          <w:b/>
-          <w:bCs/>
-        </w:rPr>
-        <w:lastRenderedPageBreak/>
+      <w:r>
+        <w:rPr>
+          <w:b/>
+          <w:bCs/>
+        </w:rPr>
         <w:t>8. </w:t>
       </w:r>
       <w:r>
@@ -2271,15 +2391,18 @@
     </w:p>
     <w:p>
       <w:r>
-        <w:t>All modern applications should be able to responsively t into the screen size. Tailwind is a mobile-first framework, meaning that all of the classes that we have talked about thus far, are for mobile and trickle up to desktop. But we can change this with a couple of modifiers.</w:t>
-      </w:r>
-    </w:p>
-    <w:p>
-      <w:r>
+        <w:t>All modern applications should be able to responsive to the screen size. Tailwind is a mobile-first framework, meaning that all of the classes that we have talked about thus far, are for mobile and trickle up to desktop. But we can change this with a couple of modifiers.</w:t>
+      </w:r>
+    </w:p>
+    <w:p>
+      <w:r>
+        <w:rPr>
+          <w:noProof/>
+        </w:rPr>
         <w:drawing>
           <wp:inline distT="0" distB="0" distL="0" distR="0">
-            <wp:extent cx="5731510" cy="3629025"/>
-            <wp:effectExtent l="0" t="0" r="2540" b="9525"/>
+            <wp:extent cx="5730891" cy="3614057"/>
+            <wp:effectExtent l="0" t="0" r="3175" b="5715"/>
             <wp:docPr id="1981140434" name="Picture 32"/>
             <wp:cNvGraphicFramePr>
               <a:graphicFrameLocks xmlns:a="http://schemas.openxmlformats.org/drawingml/2006/main" noChangeAspect="1"/>
@@ -2309,7 +2432,7 @@
                   <pic:spPr bwMode="auto">
                     <a:xfrm>
                       <a:off x="0" y="0"/>
-                      <a:ext cx="5731510" cy="3629025"/>
+                      <a:ext cx="5737772" cy="3618396"/>
                     </a:xfrm>
                     <a:prstGeom prst="rect">
                       <a:avLst/>
@@ -2371,6 +2494,9 @@
     </w:p>
     <w:p>
       <w:r>
+        <w:rPr>
+          <w:noProof/>
+        </w:rPr>
         <w:drawing>
           <wp:inline distT="0" distB="0" distL="0" distR="0">
             <wp:extent cx="5372100" cy="1036320"/>
@@ -2469,7 +2595,9 @@
     </w:p>
     <w:p>
       <w:r>
-        <w:lastRenderedPageBreak/>
+        <w:rPr>
+          <w:noProof/>
+        </w:rPr>
         <w:drawing>
           <wp:inline distT="0" distB="0" distL="0" distR="0">
             <wp:extent cx="5731510" cy="1049655"/>
@@ -2555,19 +2683,64 @@
     </w:p>
     <w:p>
       <w:r>
-        <w:t xml:space="preserve">Sometimes, the design may require 2 modifiers at the same time. For example, you may need to change the hover state for a background </w:t>
+        <w:t xml:space="preserve">Sometimes, the design may require 2 modifiers at the same time. </w:t>
+      </w:r>
+      <w:r>
+        <w:rPr>
+          <w:b/>
+          <w:bCs/>
+        </w:rPr>
+        <w:t>R</w:t>
+      </w:r>
+      <w:r>
+        <w:rPr>
+          <w:b/>
+          <w:bCs/>
+        </w:rPr>
+        <w:t>esponsive prefixes</w:t>
+      </w:r>
+      <w:r>
+        <w:t> are used to combine multiple breakpoints. These prefixes (</w:t>
       </w:r>
       <w:proofErr w:type="spellStart"/>
+      <w:proofErr w:type="gramStart"/>
+      <w:r>
+        <w:t>sm</w:t>
+      </w:r>
+      <w:proofErr w:type="spellEnd"/>
+      <w:r>
+        <w:t>:,</w:t>
+      </w:r>
+      <w:proofErr w:type="gramEnd"/>
+      <w:r>
+        <w:t> md:, </w:t>
+      </w:r>
+      <w:proofErr w:type="spellStart"/>
+      <w:r>
+        <w:t>lg</w:t>
+      </w:r>
+      <w:proofErr w:type="spellEnd"/>
+      <w:r>
+        <w:t>:, xl:, etc.) allow you to apply different styles at different screen sizes by adding them before the utility classes.</w:t>
+      </w:r>
+      <w:r>
+        <w:t xml:space="preserve"> </w:t>
+      </w:r>
+      <w:r>
+        <w:t xml:space="preserve">For example, you may need to change the hover state for a background </w:t>
+      </w:r>
+      <w:proofErr w:type="spellStart"/>
       <w:r>
         <w:t>color</w:t>
       </w:r>
       <w:proofErr w:type="spellEnd"/>
       <w:r>
-        <w:t xml:space="preserve"> but only in md: size. Let's explore how to achieve this.</w:t>
-      </w:r>
-    </w:p>
-    <w:p>
-      <w:r>
+        <w:t xml:space="preserve"> but only in md: size. </w:t>
+      </w:r>
+      <w:r>
+        <w:rPr>
+          <w:noProof/>
+        </w:rPr>
         <w:drawing>
           <wp:inline distT="0" distB="0" distL="0" distR="0">
             <wp:extent cx="5731510" cy="806450"/>
@@ -2658,6 +2831,10 @@
     </w:p>
     <w:p>
       <w:r>
+        <w:rPr>
+          <w:noProof/>
+        </w:rPr>
+        <w:lastRenderedPageBreak/>
         <w:drawing>
           <wp:inline distT="0" distB="0" distL="0" distR="0">
             <wp:extent cx="5731510" cy="2677160"/>
@@ -2721,6 +2898,69 @@
           <w:b/>
           <w:bCs/>
         </w:rPr>
+        <w:t>12. </w:t>
+      </w:r>
+      <w:proofErr w:type="gramStart"/>
+      <w:r>
+        <w:rPr>
+          <w:b/>
+          <w:bCs/>
+          <w:u w:val="single"/>
+        </w:rPr>
+        <w:t>Shadow</w:t>
+      </w:r>
+      <w:r>
+        <w:rPr>
+          <w:b/>
+          <w:bCs/>
+        </w:rPr>
+        <w:t> </w:t>
+      </w:r>
+      <w:r>
+        <w:rPr>
+          <w:b/>
+          <w:bCs/>
+        </w:rPr>
+        <w:t>:</w:t>
+      </w:r>
+      <w:proofErr w:type="gramEnd"/>
+    </w:p>
+    <w:p>
+      <w:r>
+        <w:t>The shadow utility in Tailwind CSS is used to apply </w:t>
+      </w:r>
+      <w:r>
+        <w:rPr>
+          <w:b/>
+          <w:bCs/>
+        </w:rPr>
+        <w:t>box-shadow effects</w:t>
+      </w:r>
+      <w:r>
+        <w:t> to an element. For example, shadow-md applies a medium shadow, and shadow-</w:t>
+      </w:r>
+      <w:proofErr w:type="spellStart"/>
+      <w:r>
+        <w:t>lg</w:t>
+      </w:r>
+      <w:proofErr w:type="spellEnd"/>
+      <w:r>
+        <w:t> applies a larger shadow. Tailwind provides a range of preconfigured shadow utilities for different intensities and styles.</w:t>
+      </w:r>
+    </w:p>
+    <w:p/>
+    <w:p>
+      <w:pPr>
+        <w:rPr>
+          <w:b/>
+          <w:bCs/>
+        </w:rPr>
+      </w:pPr>
+      <w:r>
+        <w:rPr>
+          <w:b/>
+          <w:bCs/>
+        </w:rPr>
         <w:t>Further Reading and Resources</w:t>
       </w:r>
     </w:p>
@@ -2736,7 +2976,19 @@
           <w:rPr>
             <w:rStyle w:val="Hyperlink"/>
           </w:rPr>
-          <w:t>Official Tailwind CSS Documentation</w:t>
+          <w:t>Official Tailwind CSS D</w:t>
+        </w:r>
+        <w:r>
+          <w:rPr>
+            <w:rStyle w:val="Hyperlink"/>
+          </w:rPr>
+          <w:t>o</w:t>
+        </w:r>
+        <w:r>
+          <w:rPr>
+            <w:rStyle w:val="Hyperlink"/>
+          </w:rPr>
+          <w:t>cumentation</w:t>
         </w:r>
       </w:hyperlink>
     </w:p>
@@ -2790,7 +3042,7 @@
   <w:abstractNum w:abstractNumId="0" w15:restartNumberingAfterBreak="0">
     <w:nsid w:val="0B7B0FAE"/>
     <w:multiLevelType w:val="hybridMultilevel"/>
-    <w:tmpl w:val="F9723312"/>
+    <w:tmpl w:val="E14E111E"/>
     <w:lvl w:ilvl="0" w:tplc="4009000F">
       <w:start w:val="1"/>
       <w:numFmt w:val="decimal"/>
@@ -3546,6 +3798,7 @@
   <w:style w:type="paragraph" w:default="1" w:styleId="Normal">
     <w:name w:val="Normal"/>
     <w:qFormat/>
+    <w:rsid w:val="00845971"/>
     <w:rPr>
       <w:rFonts w:cs="Mangal"/>
     </w:rPr>
@@ -4111,6 +4364,18 @@
       <w:shd w:val="clear" w:color="auto" w:fill="E1DFDD"/>
     </w:rPr>
   </w:style>
+  <w:style w:type="character" w:styleId="FollowedHyperlink">
+    <w:name w:val="FollowedHyperlink"/>
+    <w:basedOn w:val="DefaultParagraphFont"/>
+    <w:uiPriority w:val="99"/>
+    <w:semiHidden/>
+    <w:unhideWhenUsed/>
+    <w:rsid w:val="00FF74DC"/>
+    <w:rPr>
+      <w:color w:val="954F72" w:themeColor="followedHyperlink"/>
+      <w:u w:val="single"/>
+    </w:rPr>
+  </w:style>
 </w:styles>
 </file>
 

</xml_diff>